<commit_message>
Resetando solicitações + alterações Documentos do projeto
</commit_message>
<xml_diff>
--- a/Entregas/Entrega 02 - PetsLove.docx
+++ b/Entregas/Entrega 02 - PetsLove.docx
@@ -101,12 +101,13 @@
       <w:r>
         <w:rPr>
           <w:noProof/>
+          <w:color w:val="FF0000"/>
         </w:rPr>
         <w:drawing>
-          <wp:inline distT="0" distB="0" distL="0" distR="0" wp14:anchorId="2F3CF44B" wp14:editId="3CACDF6E">
-            <wp:extent cx="5731510" cy="5864225"/>
-            <wp:effectExtent l="0" t="0" r="2540" b="3175"/>
-            <wp:docPr id="3" name="Imagem 3"/>
+          <wp:inline distT="0" distB="0" distL="0" distR="0" wp14:anchorId="33CD4E77" wp14:editId="7957E9BA">
+            <wp:extent cx="5731510" cy="5652135"/>
+            <wp:effectExtent l="0" t="0" r="2540" b="5715"/>
+            <wp:docPr id="1" name="Imagem 1" descr="Uma imagem contendo texto, mapa&#10;&#10;Descrição gerada automaticamente"/>
             <wp:cNvGraphicFramePr>
               <a:graphicFrameLocks xmlns:a="http://schemas.openxmlformats.org/drawingml/2006/main" noChangeAspect="1"/>
             </wp:cNvGraphicFramePr>
@@ -114,11 +115,17 @@
               <a:graphicData uri="http://schemas.openxmlformats.org/drawingml/2006/picture">
                 <pic:pic xmlns:pic="http://schemas.openxmlformats.org/drawingml/2006/picture">
                   <pic:nvPicPr>
-                    <pic:cNvPr id="1" name=""/>
+                    <pic:cNvPr id="1" name="UML - PetsLove.jpeg"/>
                     <pic:cNvPicPr/>
                   </pic:nvPicPr>
                   <pic:blipFill>
-                    <a:blip r:embed="rId7"/>
+                    <a:blip r:embed="rId7">
+                      <a:extLst>
+                        <a:ext uri="{28A0092B-C50C-407E-A947-70E740481C1C}">
+                          <a14:useLocalDpi xmlns:a14="http://schemas.microsoft.com/office/drawing/2010/main" val="0"/>
+                        </a:ext>
+                      </a:extLst>
+                    </a:blip>
                     <a:stretch>
                       <a:fillRect/>
                     </a:stretch>
@@ -126,7 +133,7 @@
                   <pic:spPr>
                     <a:xfrm>
                       <a:off x="0" y="0"/>
-                      <a:ext cx="5731510" cy="5864225"/>
+                      <a:ext cx="5731510" cy="5652135"/>
                     </a:xfrm>
                     <a:prstGeom prst="rect">
                       <a:avLst/>
@@ -1065,6 +1072,7 @@
   <w:style w:type="character" w:default="1" w:styleId="Fontepargpadro">
     <w:name w:val="Default Paragraph Font"/>
     <w:uiPriority w:val="1"/>
+    <w:semiHidden/>
     <w:unhideWhenUsed/>
   </w:style>
   <w:style w:type="table" w:default="1" w:styleId="Tabelanormal">

</xml_diff>